<commit_message>
narrowed test requirements to Vue3
</commit_message>
<xml_diff>
--- a/UI-test.docx
+++ b/UI-test.docx
@@ -87,7 +87,13 @@
     <w:p/>
     <w:p>
       <w:r>
-        <w:t xml:space="preserve">Using Angular or Vue design an </w:t>
+        <w:t>Using Vue</w:t>
+      </w:r>
+      <w:r>
+        <w:t>3,</w:t>
+      </w:r>
+      <w:r>
+        <w:t xml:space="preserve"> design an </w:t>
       </w:r>
       <w:r>
         <w:t xml:space="preserve">application to retrieve data from the REST endpoints and display </w:t>
@@ -348,38 +354,14 @@
       <w:pStyle w:val="Footer"/>
       <w:jc w:val="center"/>
     </w:pPr>
-    <w:r>
-      <w:fldChar w:fldCharType="begin"/>
-    </w:r>
-    <w:r>
-      <w:instrText xml:space="preserve"> HYPERLINK "https://github.com/CarMedia2p0DotCom/recruitment-ui" </w:instrText>
-    </w:r>
-    <w:r>
-      <w:fldChar w:fldCharType="separate"/>
-    </w:r>
-    <w:r>
-      <w:rPr>
-        <w:rStyle w:val="Hyperlink"/>
-      </w:rPr>
-      <w:t>CarMedia2p0DotCom/recruitment-</w:t>
-    </w:r>
-    <w:proofErr w:type="spellStart"/>
-    <w:r>
-      <w:rPr>
-        <w:rStyle w:val="Hyperlink"/>
-      </w:rPr>
-      <w:t>ui</w:t>
-    </w:r>
-    <w:proofErr w:type="spellEnd"/>
-    <w:r>
-      <w:rPr>
-        <w:rStyle w:val="Hyperlink"/>
-      </w:rPr>
-      <w:t xml:space="preserve"> (github.com)</w:t>
-    </w:r>
-    <w:r>
-      <w:fldChar w:fldCharType="end"/>
-    </w:r>
+    <w:hyperlink r:id="rId1" w:history="1">
+      <w:r>
+        <w:rPr>
+          <w:rStyle w:val="Hyperlink"/>
+        </w:rPr>
+        <w:t>CarMedia2p0DotCom/recruitment-ui (github.com)</w:t>
+      </w:r>
+    </w:hyperlink>
   </w:p>
 </w:ftr>
 </file>
@@ -742,6 +724,7 @@
     <w:lsdException w:name="HTML Sample" w:semiHidden="1" w:unhideWhenUsed="1"/>
     <w:lsdException w:name="HTML Typewriter" w:semiHidden="1" w:unhideWhenUsed="1"/>
     <w:lsdException w:name="HTML Variable" w:semiHidden="1" w:unhideWhenUsed="1"/>
+    <w:lsdException w:name="Normal Table" w:semiHidden="1" w:unhideWhenUsed="1"/>
     <w:lsdException w:name="annotation subject" w:semiHidden="1" w:unhideWhenUsed="1"/>
     <w:lsdException w:name="No List" w:semiHidden="1" w:unhideWhenUsed="1"/>
     <w:lsdException w:name="Outline List 1" w:semiHidden="1" w:unhideWhenUsed="1"/>
@@ -784,8 +767,11 @@
     <w:lsdException w:name="Table Contemporary" w:semiHidden="1" w:unhideWhenUsed="1"/>
     <w:lsdException w:name="Table Elegant" w:semiHidden="1" w:unhideWhenUsed="1"/>
     <w:lsdException w:name="Table Professional" w:semiHidden="1" w:unhideWhenUsed="1"/>
+    <w:lsdException w:name="Table Subtle 1" w:semiHidden="1" w:unhideWhenUsed="1"/>
     <w:lsdException w:name="Table Subtle 2" w:semiHidden="1" w:unhideWhenUsed="1"/>
     <w:lsdException w:name="Table Web 1" w:semiHidden="1" w:unhideWhenUsed="1"/>
+    <w:lsdException w:name="Table Web 2" w:semiHidden="1" w:unhideWhenUsed="1"/>
+    <w:lsdException w:name="Table Web 3" w:semiHidden="1" w:unhideWhenUsed="1"/>
     <w:lsdException w:name="Balloon Text" w:semiHidden="1" w:unhideWhenUsed="1"/>
     <w:lsdException w:name="Table Grid" w:uiPriority="39"/>
     <w:lsdException w:name="Table Theme" w:semiHidden="1" w:unhideWhenUsed="1"/>

</xml_diff>

<commit_message>
clarified instrucions: one view per entity.
</commit_message>
<xml_diff>
--- a/UI-test.docx
+++ b/UI-test.docx
@@ -36,7 +36,39 @@
         <w:t xml:space="preserve">front end to display </w:t>
       </w:r>
       <w:r>
-        <w:t>Artist, Album and Song.  The architect has defined the entities as follows:</w:t>
+        <w:t>Artist</w:t>
+      </w:r>
+      <w:r>
+        <w:t>s</w:t>
+      </w:r>
+      <w:r>
+        <w:t>, Album</w:t>
+      </w:r>
+      <w:r>
+        <w:t>s</w:t>
+      </w:r>
+      <w:r>
+        <w:t xml:space="preserve"> and Song</w:t>
+      </w:r>
+      <w:r>
+        <w:t>s</w:t>
+      </w:r>
+      <w:r>
+        <w:t xml:space="preserve">, each </w:t>
+      </w:r>
+      <w:r>
+        <w:t xml:space="preserve">in </w:t>
+      </w:r>
+      <w:r>
+        <w:t>its own view</w:t>
+      </w:r>
+      <w:r>
+        <w:t xml:space="preserve">.  </w:t>
+      </w:r>
+    </w:p>
+    <w:p>
+      <w:r>
+        <w:t>The architect has defined the entities as follows:</w:t>
       </w:r>
     </w:p>
     <w:p>
@@ -104,75 +136,6 @@
       <w:r>
         <w:t xml:space="preserve">.  </w:t>
       </w:r>
-      <w:r>
-        <w:t xml:space="preserve">Users will need to be able to see the </w:t>
-      </w:r>
-      <w:r>
-        <w:t>following fields:</w:t>
-      </w:r>
-    </w:p>
-    <w:p>
-      <w:pPr>
-        <w:pStyle w:val="ListParagraph"/>
-        <w:numPr>
-          <w:ilvl w:val="0"/>
-          <w:numId w:val="2"/>
-        </w:numPr>
-      </w:pPr>
-      <w:r>
-        <w:t>Artist Name</w:t>
-      </w:r>
-    </w:p>
-    <w:p>
-      <w:pPr>
-        <w:pStyle w:val="ListParagraph"/>
-        <w:numPr>
-          <w:ilvl w:val="0"/>
-          <w:numId w:val="2"/>
-        </w:numPr>
-      </w:pPr>
-      <w:r>
-        <w:t>Album Name</w:t>
-      </w:r>
-    </w:p>
-    <w:p>
-      <w:pPr>
-        <w:pStyle w:val="ListParagraph"/>
-        <w:numPr>
-          <w:ilvl w:val="0"/>
-          <w:numId w:val="2"/>
-        </w:numPr>
-      </w:pPr>
-      <w:r>
-        <w:t>Year Released</w:t>
-      </w:r>
-    </w:p>
-    <w:p>
-      <w:pPr>
-        <w:pStyle w:val="ListParagraph"/>
-        <w:numPr>
-          <w:ilvl w:val="0"/>
-          <w:numId w:val="2"/>
-        </w:numPr>
-      </w:pPr>
-      <w:r>
-        <w:t>Song</w:t>
-      </w:r>
-      <w:r>
-        <w:t xml:space="preserve"> Track #</w:t>
-      </w:r>
-    </w:p>
-    <w:p>
-      <w:pPr>
-        <w:pStyle w:val="ListParagraph"/>
-        <w:numPr>
-          <w:ilvl w:val="0"/>
-          <w:numId w:val="2"/>
-        </w:numPr>
-      </w:pPr>
-      <w:r>
-        <w:t>Song Name</w:t>
-      </w:r>
     </w:p>
     <w:p>
       <w:r>
@@ -226,6 +189,9 @@
       <w:r>
         <w:t xml:space="preserve"> should be quick and easy for the users</w:t>
       </w:r>
+      <w:r>
+        <w:t xml:space="preserve"> (the API supports pagination)</w:t>
+      </w:r>
     </w:p>
     <w:p>
       <w:pPr>
@@ -252,6 +218,11 @@
       </w:r>
       <w:r>
         <w:t>order.</w:t>
+      </w:r>
+    </w:p>
+    <w:p>
+      <w:r>
+        <w:t>Although you may choose to style the application, your emphasis should be on putting together a good application/code structure, as a basis for future improvements.</w:t>
       </w:r>
     </w:p>
     <w:p>
@@ -354,14 +325,41 @@
       <w:pStyle w:val="Footer"/>
       <w:jc w:val="center"/>
     </w:pPr>
-    <w:hyperlink r:id="rId1" w:history="1">
-      <w:r>
-        <w:rPr>
-          <w:rStyle w:val="Hyperlink"/>
-        </w:rPr>
-        <w:t>CarMedia2p0DotCom/recruitment-ui (github.com)</w:t>
-      </w:r>
-    </w:hyperlink>
+    <w:r>
+      <w:fldChar w:fldCharType="begin"/>
+    </w:r>
+    <w:r>
+      <w:instrText>HYPERLINK "https://github.com/CarMedia2p0DotCom/recruitment-ui"</w:instrText>
+    </w:r>
+    <w:r>
+      <w:fldChar w:fldCharType="separate"/>
+    </w:r>
+    <w:r>
+      <w:rPr>
+        <w:rStyle w:val="Hyperlink"/>
+      </w:rPr>
+      <w:t>CarMedia2p0DotCom/recruitment-</w:t>
+    </w:r>
+    <w:proofErr w:type="spellStart"/>
+    <w:r>
+      <w:rPr>
+        <w:rStyle w:val="Hyperlink"/>
+      </w:rPr>
+      <w:t>ui</w:t>
+    </w:r>
+    <w:proofErr w:type="spellEnd"/>
+    <w:r>
+      <w:rPr>
+        <w:rStyle w:val="Hyperlink"/>
+      </w:rPr>
+      <w:t xml:space="preserve"> (github.com)</w:t>
+    </w:r>
+    <w:r>
+      <w:rPr>
+        <w:rStyle w:val="Hyperlink"/>
+      </w:rPr>
+      <w:fldChar w:fldCharType="end"/>
+    </w:r>
   </w:p>
 </w:ftr>
 </file>

</xml_diff>